<commit_message>
added observer pattern implementation
</commit_message>
<xml_diff>
--- a/Assignment_Analysis_and_Design_Document.docx
+++ b/Assignment_Analysis_and_Design_Document.docx
@@ -25,28 +25,41 @@
           <w:rFonts w:ascii="Times New Roman" w:hAnsi="Times New Roman"/>
         </w:rPr>
       </w:pPr>
-      <w:fldSimple w:instr=" TITLE  \* MERGEFORMAT ">
-        <w:bookmarkStart w:id="0" w:name="_Toc254785383"/>
-        <w:bookmarkStart w:id="1" w:name="_Toc254771757"/>
-        <w:bookmarkStart w:id="2" w:name="_Toc254770266"/>
-        <w:bookmarkStart w:id="3" w:name="_Toc254770226"/>
-        <w:bookmarkStart w:id="4" w:name="_Toc222883075"/>
-        <w:bookmarkStart w:id="5" w:name="_Toc222821167"/>
-        <w:bookmarkStart w:id="6" w:name="_Toc222820221"/>
-        <w:r>
-          <w:rPr>
-            <w:rFonts w:ascii="Times New Roman" w:hAnsi="Times New Roman"/>
-          </w:rPr>
-          <w:t>Analysis and Design Document</w:t>
-        </w:r>
-        <w:bookmarkEnd w:id="0"/>
-        <w:bookmarkEnd w:id="1"/>
-        <w:bookmarkEnd w:id="2"/>
-        <w:bookmarkEnd w:id="3"/>
-        <w:bookmarkEnd w:id="4"/>
-        <w:bookmarkEnd w:id="5"/>
-        <w:bookmarkEnd w:id="6"/>
-      </w:fldSimple>
+      <w:r>
+        <w:fldChar w:fldCharType="begin"/>
+      </w:r>
+      <w:r>
+        <w:instrText xml:space="preserve"> TITLE  \* MERGEFORMAT </w:instrText>
+      </w:r>
+      <w:r>
+        <w:fldChar w:fldCharType="separate"/>
+      </w:r>
+      <w:bookmarkStart w:id="0" w:name="_Toc254785383"/>
+      <w:bookmarkStart w:id="1" w:name="_Toc254771757"/>
+      <w:bookmarkStart w:id="2" w:name="_Toc254770266"/>
+      <w:bookmarkStart w:id="3" w:name="_Toc254770226"/>
+      <w:bookmarkStart w:id="4" w:name="_Toc222883075"/>
+      <w:bookmarkStart w:id="5" w:name="_Toc222821167"/>
+      <w:bookmarkStart w:id="6" w:name="_Toc222820221"/>
+      <w:r>
+        <w:rPr>
+          <w:rFonts w:ascii="Times New Roman" w:hAnsi="Times New Roman"/>
+        </w:rPr>
+        <w:t>Analysis and Design Document</w:t>
+      </w:r>
+      <w:bookmarkEnd w:id="0"/>
+      <w:bookmarkEnd w:id="1"/>
+      <w:bookmarkEnd w:id="2"/>
+      <w:bookmarkEnd w:id="3"/>
+      <w:bookmarkEnd w:id="4"/>
+      <w:bookmarkEnd w:id="5"/>
+      <w:bookmarkEnd w:id="6"/>
+      <w:r>
+        <w:rPr>
+          <w:rFonts w:ascii="Times New Roman" w:hAnsi="Times New Roman"/>
+        </w:rPr>
+        <w:fldChar w:fldCharType="end"/>
+      </w:r>
     </w:p>
     <w:p>
       <w:pPr>
@@ -854,7 +867,7 @@
         <w:rPr>
           <w:noProof/>
         </w:rPr>
-        <w:t>12</w:t>
+        <w:t>13</w:t>
       </w:r>
       <w:r>
         <w:rPr>
@@ -3552,23 +3565,7 @@
           <w:iCs/>
           <w:sz w:val="24"/>
         </w:rPr>
-        <w:t xml:space="preserve"> was implemented in this application to aid in the creation of weekly and monthly reports. This pattern is a creational pattern. It is responsible for creating a factory of related objects without having to specify their classes. This pattern is useful in providing a more loosely coupled code, that is easy to extend and maintain. Unlike the factory method pattern, the abstract factory pattern uses abstraction in the development of the factories as well. Such that it </w:t>
-      </w:r>
-      <w:proofErr w:type="gramStart"/>
-      <w:r>
-        <w:rPr>
-          <w:iCs/>
-          <w:sz w:val="24"/>
-        </w:rPr>
-        <w:t>is able to</w:t>
-      </w:r>
-      <w:proofErr w:type="gramEnd"/>
-      <w:r>
-        <w:rPr>
-          <w:iCs/>
-          <w:sz w:val="24"/>
-        </w:rPr>
-        <w:t xml:space="preserve"> provide families of related objects, not only single objects. The abstract factory pattern uses composition i</w:t>
+        <w:t xml:space="preserve"> was implemented in this application to aid in the creation of weekly and monthly reports. This pattern is a creational pattern. It is responsible for creating a factory of related objects without having to specify their classes. This pattern is useful in providing a more loosely coupled code, that is easy to extend and maintain. Unlike the factory method pattern, the abstract factory pattern uses abstraction in the development of the factories as well. Such that it is able to provide families of related objects, not only single objects. The abstract factory pattern uses composition i</w:t>
       </w:r>
       <w:r>
         <w:rPr>
@@ -3640,20 +3637,247 @@
     <w:p>
       <w:pPr>
         <w:spacing w:line="240" w:lineRule="auto"/>
-        <w:jc w:val="both"/>
-      </w:pPr>
-    </w:p>
-    <w:p>
-      <w:pPr>
-        <w:spacing w:line="240" w:lineRule="auto"/>
-        <w:jc w:val="both"/>
-      </w:pPr>
-      <w:r>
-        <w:rPr>
-          <w:iCs/>
-          <w:noProof/>
-          <w:sz w:val="24"/>
-        </w:rPr>
+        <w:rPr>
+          <w:sz w:val="24"/>
+          <w:szCs w:val="24"/>
+        </w:rPr>
+      </w:pPr>
+      <w:r>
+        <w:rPr>
+          <w:iCs/>
+          <w:sz w:val="24"/>
+          <w:szCs w:val="24"/>
+        </w:rPr>
+        <w:tab/>
+        <w:t xml:space="preserve">The </w:t>
+      </w:r>
+      <w:r>
+        <w:rPr>
+          <w:b/>
+          <w:bCs/>
+          <w:iCs/>
+          <w:sz w:val="24"/>
+          <w:szCs w:val="24"/>
+        </w:rPr>
+        <w:t>Observer Pattern</w:t>
+      </w:r>
+      <w:r>
+        <w:rPr>
+          <w:sz w:val="24"/>
+          <w:szCs w:val="24"/>
+        </w:rPr>
+        <w:t xml:space="preserve"> was im</w:t>
+      </w:r>
+      <w:r>
+        <w:rPr>
+          <w:sz w:val="24"/>
+          <w:szCs w:val="24"/>
+        </w:rPr>
+        <w:t xml:space="preserve">plemented on the </w:t>
+      </w:r>
+      <w:r>
+        <w:rPr>
+          <w:b/>
+          <w:bCs/>
+          <w:sz w:val="24"/>
+          <w:szCs w:val="24"/>
+        </w:rPr>
+        <w:t>client-side</w:t>
+      </w:r>
+      <w:r>
+        <w:rPr>
+          <w:sz w:val="24"/>
+          <w:szCs w:val="24"/>
+        </w:rPr>
+        <w:t xml:space="preserve"> of the application in order to notify the user of food waste based on the sum of ideal burndown rates of individual items and the goal value. The Observer Pattern is a behavioral pattern. It is used when one object needs to automatically notify one or many other objects of some changes within it. </w:t>
+      </w:r>
+    </w:p>
+    <w:p>
+      <w:pPr>
+        <w:spacing w:line="240" w:lineRule="auto"/>
+        <w:rPr>
+          <w:sz w:val="24"/>
+          <w:szCs w:val="24"/>
+        </w:rPr>
+      </w:pPr>
+      <w:r>
+        <w:rPr>
+          <w:sz w:val="24"/>
+          <w:szCs w:val="24"/>
+        </w:rPr>
+        <w:tab/>
+        <w:t xml:space="preserve">In this implementation, there are two interfaces, one for the Subject and one for the Observer. They contain the method definitions that any subject and observer </w:t>
+      </w:r>
+      <w:r>
+        <w:rPr>
+          <w:sz w:val="24"/>
+          <w:szCs w:val="24"/>
+        </w:rPr>
+        <w:t>must</w:t>
+      </w:r>
+      <w:r>
+        <w:rPr>
+          <w:sz w:val="24"/>
+          <w:szCs w:val="24"/>
+        </w:rPr>
+        <w:t xml:space="preserve"> implement. Namely, </w:t>
+      </w:r>
+      <w:r>
+        <w:rPr>
+          <w:b/>
+          <w:bCs/>
+          <w:sz w:val="24"/>
+          <w:szCs w:val="24"/>
+        </w:rPr>
+        <w:t xml:space="preserve">attach, </w:t>
+      </w:r>
+      <w:r>
+        <w:rPr>
+          <w:b/>
+          <w:bCs/>
+          <w:sz w:val="24"/>
+          <w:szCs w:val="24"/>
+        </w:rPr>
+        <w:t>detach</w:t>
+      </w:r>
+      <w:r>
+        <w:rPr>
+          <w:b/>
+          <w:bCs/>
+          <w:sz w:val="24"/>
+          <w:szCs w:val="24"/>
+        </w:rPr>
+        <w:t xml:space="preserve"> and notify</w:t>
+      </w:r>
+      <w:r>
+        <w:rPr>
+          <w:sz w:val="24"/>
+          <w:szCs w:val="24"/>
+        </w:rPr>
+        <w:t xml:space="preserve"> for the subject, and </w:t>
+      </w:r>
+      <w:r>
+        <w:rPr>
+          <w:b/>
+          <w:bCs/>
+          <w:sz w:val="24"/>
+          <w:szCs w:val="24"/>
+        </w:rPr>
+        <w:t>update</w:t>
+      </w:r>
+      <w:r>
+        <w:rPr>
+          <w:sz w:val="24"/>
+          <w:szCs w:val="24"/>
+        </w:rPr>
+        <w:t xml:space="preserve"> for the </w:t>
+      </w:r>
+      <w:r>
+        <w:rPr>
+          <w:sz w:val="24"/>
+          <w:szCs w:val="24"/>
+        </w:rPr>
+        <w:t>observer.</w:t>
+      </w:r>
+    </w:p>
+    <w:p>
+      <w:pPr>
+        <w:spacing w:line="240" w:lineRule="auto"/>
+        <w:rPr>
+          <w:sz w:val="24"/>
+          <w:szCs w:val="24"/>
+        </w:rPr>
+      </w:pPr>
+      <w:r>
+        <w:rPr>
+          <w:sz w:val="24"/>
+          <w:szCs w:val="24"/>
+        </w:rPr>
+        <w:tab/>
+        <w:t xml:space="preserve">Concrete classes implement these interfaces: </w:t>
+      </w:r>
+      <w:proofErr w:type="spellStart"/>
+      <w:r>
+        <w:rPr>
+          <w:b/>
+          <w:bCs/>
+          <w:sz w:val="24"/>
+          <w:szCs w:val="24"/>
+        </w:rPr>
+        <w:t>ConcreteSubject</w:t>
+      </w:r>
+      <w:proofErr w:type="spellEnd"/>
+      <w:r>
+        <w:rPr>
+          <w:b/>
+          <w:bCs/>
+          <w:sz w:val="24"/>
+          <w:szCs w:val="24"/>
+        </w:rPr>
+        <w:t xml:space="preserve"> and </w:t>
+      </w:r>
+      <w:proofErr w:type="spellStart"/>
+      <w:r>
+        <w:rPr>
+          <w:b/>
+          <w:bCs/>
+          <w:sz w:val="24"/>
+          <w:szCs w:val="24"/>
+        </w:rPr>
+        <w:t>ConcreteObserver</w:t>
+      </w:r>
+      <w:proofErr w:type="spellEnd"/>
+      <w:r>
+        <w:rPr>
+          <w:b/>
+          <w:bCs/>
+          <w:sz w:val="24"/>
+          <w:szCs w:val="24"/>
+        </w:rPr>
+        <w:t xml:space="preserve">. </w:t>
+      </w:r>
+      <w:r>
+        <w:rPr>
+          <w:sz w:val="24"/>
+          <w:szCs w:val="24"/>
+        </w:rPr>
+        <w:t xml:space="preserve">The concrete subject contains some business logic in which the sum of the burndown rates is computed and compared with the goal. If the sum exceeds the goal, the state of the subject is set to 1, otherwise it is set to 0. The concrete observer is notified and the </w:t>
+      </w:r>
+      <w:r>
+        <w:rPr>
+          <w:b/>
+          <w:bCs/>
+          <w:sz w:val="24"/>
+          <w:szCs w:val="24"/>
+        </w:rPr>
+        <w:t>excess</w:t>
+      </w:r>
+      <w:r>
+        <w:rPr>
+          <w:sz w:val="24"/>
+          <w:szCs w:val="24"/>
+        </w:rPr>
+        <w:t xml:space="preserve"> variable is set accordingly. Finally, the excess variable is checked in the html file to see if it is necessary to notify the user of excess food or not.</w:t>
+      </w:r>
+    </w:p>
+    <w:p>
+      <w:pPr>
+        <w:spacing w:line="240" w:lineRule="auto"/>
+        <w:jc w:val="both"/>
+      </w:pPr>
+    </w:p>
+    <w:p>
+      <w:pPr>
+        <w:spacing w:line="240" w:lineRule="auto"/>
+        <w:jc w:val="both"/>
+      </w:pPr>
+      <w:r>
+        <w:rPr>
+          <w:iCs/>
+          <w:noProof/>
+          <w:sz w:val="24"/>
+        </w:rPr>
+        <w:lastRenderedPageBreak/>
         <w:drawing>
           <wp:anchor distT="0" distB="0" distL="114300" distR="114300" simplePos="0" relativeHeight="251658240" behindDoc="1" locked="0" layoutInCell="1" allowOverlap="1" wp14:anchorId="4FDEE9F0" wp14:editId="61B9A384">
             <wp:simplePos x="0" y="0"/>
@@ -3763,23 +3987,6 @@
     </w:p>
     <w:p>
       <w:pPr>
-        <w:widowControl/>
-        <w:spacing w:after="200" w:line="276" w:lineRule="auto"/>
-        <w:rPr>
-          <w:sz w:val="24"/>
-          <w:szCs w:val="24"/>
-        </w:rPr>
-      </w:pPr>
-      <w:r>
-        <w:rPr>
-          <w:sz w:val="24"/>
-          <w:szCs w:val="24"/>
-        </w:rPr>
-        <w:br w:type="page"/>
-      </w:r>
-    </w:p>
-    <w:p>
-      <w:pPr>
         <w:spacing w:line="240" w:lineRule="auto"/>
         <w:ind w:firstLine="720"/>
         <w:jc w:val="both"/>
@@ -3793,7 +4000,6 @@
           <w:sz w:val="24"/>
           <w:szCs w:val="24"/>
         </w:rPr>
-        <w:lastRenderedPageBreak/>
         <w:t xml:space="preserve">The client </w:t>
       </w:r>
       <w:r>
@@ -4135,16 +4341,6 @@
         </w:rPr>
         <w:t xml:space="preserve"> which stores the users’ information and their grocery lists.</w:t>
       </w:r>
-    </w:p>
-    <w:p>
-      <w:pPr>
-        <w:spacing w:line="240" w:lineRule="auto"/>
-        <w:jc w:val="both"/>
-        <w:rPr>
-          <w:sz w:val="24"/>
-          <w:szCs w:val="24"/>
-        </w:rPr>
-      </w:pPr>
     </w:p>
     <w:p>
       <w:pPr>
@@ -4350,6 +4546,7 @@
           <w:iCs/>
           <w:sz w:val="24"/>
         </w:rPr>
+        <w:lastRenderedPageBreak/>
         <w:t>Name</w:t>
       </w:r>
     </w:p>
@@ -4504,23 +4701,7 @@
           <w:iCs/>
           <w:sz w:val="24"/>
         </w:rPr>
-        <w:t xml:space="preserve">Represents the user’s credentials, </w:t>
-      </w:r>
-      <w:proofErr w:type="gramStart"/>
-      <w:r>
-        <w:rPr>
-          <w:iCs/>
-          <w:sz w:val="24"/>
-        </w:rPr>
-        <w:t>groceries</w:t>
-      </w:r>
-      <w:proofErr w:type="gramEnd"/>
-      <w:r>
-        <w:rPr>
-          <w:iCs/>
-          <w:sz w:val="24"/>
-        </w:rPr>
-        <w:t xml:space="preserve"> and goal</w:t>
+        <w:t>Represents the user’s credentials, groceries and goal</w:t>
       </w:r>
       <w:r>
         <w:rPr>
@@ -4634,10 +4815,9 @@
           <w:noProof/>
           <w:sz w:val="24"/>
         </w:rPr>
-        <w:lastRenderedPageBreak/>
         <w:drawing>
-          <wp:inline distT="0" distB="0" distL="0" distR="0" wp14:anchorId="4AD26118" wp14:editId="2075052A">
-            <wp:extent cx="2356563" cy="5836920"/>
+          <wp:inline distT="0" distB="0" distL="0" distR="0" wp14:anchorId="4AD26118" wp14:editId="6D5634F5">
+            <wp:extent cx="2190434" cy="5425440"/>
             <wp:effectExtent l="0" t="0" r="0" b="0"/>
             <wp:docPr id="17" name="Picture 17" descr="A close up of text on a black background&#10;&#10;Description automatically generated"/>
             <wp:cNvGraphicFramePr>
@@ -4665,7 +4845,7 @@
                   <pic:spPr>
                     <a:xfrm>
                       <a:off x="0" y="0"/>
-                      <a:ext cx="2365982" cy="5860250"/>
+                      <a:ext cx="2203179" cy="5457007"/>
                     </a:xfrm>
                     <a:prstGeom prst="rect">
                       <a:avLst/>
@@ -4736,6 +4916,17 @@
     <w:p>
       <w:pPr>
         <w:spacing w:line="240" w:lineRule="auto"/>
+        <w:ind w:firstLine="720"/>
+        <w:jc w:val="both"/>
+        <w:rPr>
+          <w:iCs/>
+          <w:sz w:val="24"/>
+        </w:rPr>
+      </w:pPr>
+    </w:p>
+    <w:p>
+      <w:pPr>
+        <w:spacing w:line="240" w:lineRule="auto"/>
         <w:jc w:val="both"/>
         <w:rPr>
           <w:i/>
@@ -4756,6 +4947,7 @@
         <w:rPr>
           <w:rFonts w:ascii="Times New Roman" w:hAnsi="Times New Roman"/>
         </w:rPr>
+        <w:lastRenderedPageBreak/>
         <w:t>7</w:t>
       </w:r>
       <w:r>
@@ -4861,7 +5053,6 @@
           <w:sz w:val="24"/>
           <w:szCs w:val="24"/>
         </w:rPr>
-        <w:lastRenderedPageBreak/>
         <w:drawing>
           <wp:inline distT="0" distB="0" distL="0" distR="0" wp14:anchorId="63523C6A" wp14:editId="6E968AF3">
             <wp:extent cx="6119057" cy="3070860"/>
@@ -5572,6 +5763,11 @@
           <w:ilvl w:val="0"/>
           <w:numId w:val="8"/>
         </w:numPr>
+        <w:rPr>
+          <w:rStyle w:val="Hyperlink"/>
+          <w:color w:val="auto"/>
+          <w:u w:val="none"/>
+        </w:rPr>
       </w:pPr>
       <w:hyperlink r:id="rId29" w:history="1">
         <w:r>
@@ -5582,11 +5778,45 @@
         </w:r>
       </w:hyperlink>
     </w:p>
+    <w:p>
+      <w:pPr>
+        <w:pStyle w:val="ListParagraph"/>
+        <w:numPr>
+          <w:ilvl w:val="0"/>
+          <w:numId w:val="8"/>
+        </w:numPr>
+      </w:pPr>
+      <w:hyperlink r:id="rId30" w:history="1">
+        <w:r>
+          <w:rPr>
+            <w:rStyle w:val="Hyperlink"/>
+          </w:rPr>
+          <w:t>https://refactoring.guru/design-patterns/observer/typescript/example</w:t>
+        </w:r>
+      </w:hyperlink>
+    </w:p>
+    <w:p>
+      <w:pPr>
+        <w:pStyle w:val="ListParagraph"/>
+        <w:numPr>
+          <w:ilvl w:val="0"/>
+          <w:numId w:val="8"/>
+        </w:numPr>
+      </w:pPr>
+      <w:hyperlink r:id="rId31" w:history="1">
+        <w:r>
+          <w:rPr>
+            <w:rStyle w:val="Hyperlink"/>
+          </w:rPr>
+          <w:t>https://www.tutorialspoint.com/design_pattern/observer_pattern.htm</w:t>
+        </w:r>
+      </w:hyperlink>
+    </w:p>
     <w:sectPr>
-      <w:headerReference w:type="default" r:id="rId30"/>
-      <w:footerReference w:type="default" r:id="rId31"/>
-      <w:headerReference w:type="first" r:id="rId32"/>
-      <w:footerReference w:type="first" r:id="rId33"/>
+      <w:headerReference w:type="default" r:id="rId32"/>
+      <w:footerReference w:type="default" r:id="rId33"/>
+      <w:headerReference w:type="first" r:id="rId34"/>
+      <w:footerReference w:type="first" r:id="rId35"/>
       <w:pgSz w:w="12240" w:h="15840" w:code="1"/>
       <w:pgMar w:top="1440" w:right="1440" w:bottom="1440" w:left="1440" w:header="720" w:footer="720" w:gutter="0"/>
       <w:cols w:space="720"/>
@@ -5714,11 +5944,21 @@
           <w:r>
             <w:sym w:font="Symbol" w:char="F0D3"/>
           </w:r>
-          <w:fldSimple w:instr=" DOCPROPERTY &quot;Company&quot;  \* MERGEFORMAT ">
-            <w:r>
-              <w:t>UTCN</w:t>
-            </w:r>
-          </w:fldSimple>
+          <w:r>
+            <w:fldChar w:fldCharType="begin"/>
+          </w:r>
+          <w:r>
+            <w:instrText xml:space="preserve"> DOCPROPERTY "Company"  \* MERGEFORMAT </w:instrText>
+          </w:r>
+          <w:r>
+            <w:fldChar w:fldCharType="separate"/>
+          </w:r>
+          <w:r>
+            <w:t>UTCN</w:t>
+          </w:r>
+          <w:r>
+            <w:fldChar w:fldCharType="end"/>
+          </w:r>
           <w:r>
             <w:t xml:space="preserve">, </w:t>
           </w:r>
@@ -5796,15 +6036,29 @@
             </w:rPr>
             <w:t xml:space="preserve"> of </w:t>
           </w:r>
-          <w:fldSimple w:instr=" NUMPAGES  \* MERGEFORMAT ">
-            <w:r>
-              <w:rPr>
-                <w:rStyle w:val="PageNumber"/>
-                <w:noProof/>
-              </w:rPr>
-              <w:t>4</w:t>
-            </w:r>
-          </w:fldSimple>
+          <w:r>
+            <w:fldChar w:fldCharType="begin"/>
+          </w:r>
+          <w:r>
+            <w:instrText xml:space="preserve"> NUMPAGES  \* MERGEFORMAT </w:instrText>
+          </w:r>
+          <w:r>
+            <w:fldChar w:fldCharType="separate"/>
+          </w:r>
+          <w:r>
+            <w:rPr>
+              <w:rStyle w:val="PageNumber"/>
+              <w:noProof/>
+            </w:rPr>
+            <w:t>4</w:t>
+          </w:r>
+          <w:r>
+            <w:rPr>
+              <w:rStyle w:val="PageNumber"/>
+              <w:noProof/>
+            </w:rPr>
+            <w:fldChar w:fldCharType="end"/>
+          </w:r>
         </w:p>
       </w:tc>
     </w:tr>
@@ -7368,7 +7622,6 @@
   <w:style w:type="character" w:default="1" w:styleId="DefaultParagraphFont">
     <w:name w:val="Default Paragraph Font"/>
     <w:uiPriority w:val="1"/>
-    <w:semiHidden/>
     <w:unhideWhenUsed/>
   </w:style>
   <w:style w:type="table" w:default="1" w:styleId="TableNormal">

</xml_diff>